<commit_message>
Database Structuur | Nu goed :)
</commit_message>
<xml_diff>
--- a/Database structuur/Strokendiagram.docx
+++ b/Database structuur/Strokendiagram.docx
@@ -602,35 +602,51 @@
         <w:pStyle w:val="Geenafstand"/>
         <w:ind w:firstLine="708"/>
       </w:pPr>
-      <w:r>
-        <w:rPr>
-          <w:i/>
-        </w:rPr>
-        <w:t xml:space="preserve">nconst </w:t>
+      <w:proofErr w:type="spellStart"/>
+      <w:r>
+        <w:rPr>
+          <w:i/>
+        </w:rPr>
+        <w:t>nconst</w:t>
+      </w:r>
+      <w:proofErr w:type="spellEnd"/>
+      <w:r>
+        <w:rPr>
+          <w:i/>
+        </w:rPr>
+        <w:t xml:space="preserve"> </w:t>
       </w:r>
       <w:r>
         <w:sym w:font="Wingdings" w:char="F0E0"/>
       </w:r>
       <w:r>
-        <w:t xml:space="preserve"> names.nconst</w:t>
-      </w:r>
-    </w:p>
-    <w:p>
-      <w:pPr>
-        <w:pStyle w:val="Geenafstand"/>
-      </w:pPr>
-    </w:p>
-    <w:p>
-      <w:bookmarkStart w:id="0" w:name="_GoBack"/>
+        <w:t xml:space="preserve"> </w:t>
+      </w:r>
+      <w:proofErr w:type="spellStart"/>
+      <w:r>
+        <w:t>names.nconst</w:t>
+      </w:r>
+      <w:proofErr w:type="spellEnd"/>
+    </w:p>
+    <w:p>
+      <w:pPr>
+        <w:pStyle w:val="Geenafstand"/>
+        <w:ind w:firstLine="708"/>
+      </w:pPr>
+    </w:p>
+    <w:p>
+      <w:pPr>
+        <w:pStyle w:val="Geenafstand"/>
+      </w:pPr>
       <w:r>
         <w:rPr>
           <w:noProof/>
         </w:rPr>
         <w:drawing>
-          <wp:inline distT="0" distB="0" distL="0" distR="0" wp14:anchorId="18622297" wp14:editId="54CA8DF7">
-            <wp:extent cx="5760720" cy="4121150"/>
-            <wp:effectExtent l="0" t="0" r="0" b="0"/>
-            <wp:docPr id="2" name="Afbeelding 2"/>
+          <wp:inline distT="0" distB="0" distL="0" distR="0" wp14:anchorId="1F354AE7" wp14:editId="35505E18">
+            <wp:extent cx="4777740" cy="4134702"/>
+            <wp:effectExtent l="0" t="0" r="3810" b="0"/>
+            <wp:docPr id="1" name="Afbeelding 1"/>
             <wp:cNvGraphicFramePr>
               <a:graphicFrameLocks xmlns:a="http://schemas.openxmlformats.org/drawingml/2006/main" noChangeAspect="1"/>
             </wp:cNvGraphicFramePr>
@@ -638,7 +654,7 @@
               <a:graphicData uri="http://schemas.openxmlformats.org/drawingml/2006/picture">
                 <pic:pic xmlns:pic="http://schemas.openxmlformats.org/drawingml/2006/picture">
                   <pic:nvPicPr>
-                    <pic:cNvPr id="2" name="Klasse Diagram Database Structuur.png"/>
+                    <pic:cNvPr id="1" name="Klasse Diagram Database Structuur.png"/>
                     <pic:cNvPicPr/>
                   </pic:nvPicPr>
                   <pic:blipFill>
@@ -656,7 +672,7 @@
                   <pic:spPr>
                     <a:xfrm>
                       <a:off x="0" y="0"/>
-                      <a:ext cx="5760720" cy="4121150"/>
+                      <a:ext cx="4795790" cy="4150323"/>
                     </a:xfrm>
                     <a:prstGeom prst="rect">
                       <a:avLst/>
@@ -668,6 +684,7 @@
           </wp:inline>
         </w:drawing>
       </w:r>
+      <w:bookmarkStart w:id="0" w:name="_GoBack"/>
       <w:bookmarkEnd w:id="0"/>
     </w:p>
     <w:sectPr>

</xml_diff>